<commit_message>
Lista de Casos de usos.docx
</commit_message>
<xml_diff>
--- a/Docs/04-Requerimientos/Lista de Casos de usos.docx
+++ b/Docs/04-Requerimientos/Lista de Casos de usos.docx
@@ -58,13 +58,15 @@
         <w:rPr>
           <w:rFonts w:ascii="Arial" w:eastAsia="Times New Roman" w:hAnsi="Arial" w:cs="Arial"/>
           <w:color w:val="000000"/>
-          <w:lang w:eastAsia="es-AR"/>
-        </w:rPr>
-      </w:pPr>
-      <w:r>
-        <w:rPr>
-          <w:rFonts w:ascii="Arial" w:eastAsia="Times New Roman" w:hAnsi="Arial" w:cs="Arial"/>
-          <w:color w:val="000000"/>
+          <w:highlight w:val="yellow"/>
+          <w:lang w:eastAsia="es-AR"/>
+        </w:rPr>
+      </w:pPr>
+      <w:r>
+        <w:rPr>
+          <w:rFonts w:ascii="Arial" w:eastAsia="Times New Roman" w:hAnsi="Arial" w:cs="Arial"/>
+          <w:color w:val="000000"/>
+          <w:highlight w:val="yellow"/>
           <w:lang w:eastAsia="es-AR"/>
         </w:rPr>
         <w:t>Registrar planificación de clases.</w:t>
@@ -81,13 +83,15 @@
         <w:rPr>
           <w:rFonts w:ascii="Arial" w:eastAsia="Times New Roman" w:hAnsi="Arial" w:cs="Arial"/>
           <w:color w:val="000000"/>
-          <w:lang w:eastAsia="es-AR"/>
-        </w:rPr>
-      </w:pPr>
-      <w:r>
-        <w:rPr>
-          <w:rFonts w:ascii="Arial" w:eastAsia="Times New Roman" w:hAnsi="Arial" w:cs="Arial"/>
-          <w:color w:val="000000"/>
+          <w:highlight w:val="yellow"/>
+          <w:lang w:eastAsia="es-AR"/>
+        </w:rPr>
+      </w:pPr>
+      <w:r>
+        <w:rPr>
+          <w:rFonts w:ascii="Arial" w:eastAsia="Times New Roman" w:hAnsi="Arial" w:cs="Arial"/>
+          <w:color w:val="000000"/>
+          <w:highlight w:val="yellow"/>
           <w:lang w:eastAsia="es-AR"/>
         </w:rPr>
         <w:t xml:space="preserve">Modificar </w:t>
@@ -96,6 +100,7 @@
         <w:rPr>
           <w:rFonts w:ascii="Arial" w:eastAsia="Times New Roman" w:hAnsi="Arial" w:cs="Arial"/>
           <w:color w:val="000000"/>
+          <w:highlight w:val="yellow"/>
           <w:lang w:eastAsia="es-AR"/>
         </w:rPr>
         <w:t>planificación</w:t>
@@ -104,6 +109,7 @@
         <w:rPr>
           <w:rFonts w:ascii="Arial" w:eastAsia="Times New Roman" w:hAnsi="Arial" w:cs="Arial"/>
           <w:color w:val="000000"/>
+          <w:highlight w:val="yellow"/>
           <w:lang w:eastAsia="es-AR"/>
         </w:rPr>
         <w:t xml:space="preserve"> de clases.</w:t>
@@ -120,13 +126,15 @@
         <w:rPr>
           <w:rFonts w:ascii="Arial" w:eastAsia="Times New Roman" w:hAnsi="Arial" w:cs="Arial"/>
           <w:color w:val="000000"/>
-          <w:lang w:eastAsia="es-AR"/>
-        </w:rPr>
-      </w:pPr>
-      <w:r>
-        <w:rPr>
-          <w:rFonts w:ascii="Arial" w:eastAsia="Times New Roman" w:hAnsi="Arial" w:cs="Arial"/>
-          <w:color w:val="000000"/>
+          <w:highlight w:val="yellow"/>
+          <w:lang w:eastAsia="es-AR"/>
+        </w:rPr>
+      </w:pPr>
+      <w:r>
+        <w:rPr>
+          <w:rFonts w:ascii="Arial" w:eastAsia="Times New Roman" w:hAnsi="Arial" w:cs="Arial"/>
+          <w:color w:val="000000"/>
+          <w:highlight w:val="yellow"/>
           <w:lang w:eastAsia="es-AR"/>
         </w:rPr>
         <w:t xml:space="preserve">Consultar </w:t>
@@ -135,6 +143,7 @@
         <w:rPr>
           <w:rFonts w:ascii="Arial" w:eastAsia="Times New Roman" w:hAnsi="Arial" w:cs="Arial"/>
           <w:color w:val="000000"/>
+          <w:highlight w:val="yellow"/>
           <w:lang w:eastAsia="es-AR"/>
         </w:rPr>
         <w:t>planificación</w:t>
@@ -143,6 +152,7 @@
         <w:rPr>
           <w:rFonts w:ascii="Arial" w:eastAsia="Times New Roman" w:hAnsi="Arial" w:cs="Arial"/>
           <w:color w:val="000000"/>
+          <w:highlight w:val="yellow"/>
           <w:lang w:eastAsia="es-AR"/>
         </w:rPr>
         <w:t xml:space="preserve"> de clases.</w:t>
@@ -159,13 +169,15 @@
         <w:rPr>
           <w:rFonts w:ascii="Arial" w:eastAsia="Times New Roman" w:hAnsi="Arial" w:cs="Arial"/>
           <w:color w:val="000000"/>
-          <w:lang w:eastAsia="es-AR"/>
-        </w:rPr>
-      </w:pPr>
-      <w:r>
-        <w:rPr>
-          <w:rFonts w:ascii="Arial" w:eastAsia="Times New Roman" w:hAnsi="Arial" w:cs="Arial"/>
-          <w:color w:val="000000"/>
+          <w:highlight w:val="yellow"/>
+          <w:lang w:eastAsia="es-AR"/>
+        </w:rPr>
+      </w:pPr>
+      <w:r>
+        <w:rPr>
+          <w:rFonts w:ascii="Arial" w:eastAsia="Times New Roman" w:hAnsi="Arial" w:cs="Arial"/>
+          <w:color w:val="000000"/>
+          <w:highlight w:val="yellow"/>
           <w:lang w:eastAsia="es-AR"/>
         </w:rPr>
         <w:t>Registrar contenido de clase dictada.</w:t>
@@ -182,13 +194,15 @@
         <w:rPr>
           <w:rFonts w:ascii="Arial" w:eastAsia="Times New Roman" w:hAnsi="Arial" w:cs="Arial"/>
           <w:color w:val="000000"/>
-          <w:lang w:eastAsia="es-AR"/>
-        </w:rPr>
-      </w:pPr>
-      <w:r>
-        <w:rPr>
-          <w:rFonts w:ascii="Arial" w:eastAsia="Times New Roman" w:hAnsi="Arial" w:cs="Arial"/>
-          <w:color w:val="000000"/>
+          <w:highlight w:val="yellow"/>
+          <w:lang w:eastAsia="es-AR"/>
+        </w:rPr>
+      </w:pPr>
+      <w:r>
+        <w:rPr>
+          <w:rFonts w:ascii="Arial" w:eastAsia="Times New Roman" w:hAnsi="Arial" w:cs="Arial"/>
+          <w:color w:val="000000"/>
+          <w:highlight w:val="yellow"/>
           <w:lang w:eastAsia="es-AR"/>
         </w:rPr>
         <w:t>Modificar contenido de clase dictada.</w:t>
@@ -212,6 +226,7 @@
         <w:rPr>
           <w:rFonts w:ascii="Arial" w:eastAsia="Times New Roman" w:hAnsi="Arial" w:cs="Arial"/>
           <w:color w:val="000000"/>
+          <w:highlight w:val="yellow"/>
           <w:lang w:eastAsia="es-AR"/>
         </w:rPr>
         <w:t>Consultar contenidos dictados.</w:t>
@@ -228,13 +243,15 @@
         <w:rPr>
           <w:rFonts w:ascii="Arial" w:eastAsia="Times New Roman" w:hAnsi="Arial" w:cs="Arial"/>
           <w:color w:val="000000"/>
-          <w:lang w:eastAsia="es-AR"/>
-        </w:rPr>
-      </w:pPr>
-      <w:r>
-        <w:rPr>
-          <w:rFonts w:ascii="Arial" w:eastAsia="Times New Roman" w:hAnsi="Arial" w:cs="Arial"/>
-          <w:color w:val="000000"/>
+          <w:highlight w:val="yellow"/>
+          <w:lang w:eastAsia="es-AR"/>
+        </w:rPr>
+      </w:pPr>
+      <w:r>
+        <w:rPr>
+          <w:rFonts w:ascii="Arial" w:eastAsia="Times New Roman" w:hAnsi="Arial" w:cs="Arial"/>
+          <w:color w:val="000000"/>
+          <w:highlight w:val="yellow"/>
           <w:lang w:eastAsia="es-AR"/>
         </w:rPr>
         <w:t xml:space="preserve">Emitir informe de advertencias sobre el </w:t>
@@ -243,6 +260,7 @@
         <w:rPr>
           <w:rFonts w:ascii="Arial" w:eastAsia="Times New Roman" w:hAnsi="Arial" w:cs="Arial"/>
           <w:color w:val="000000"/>
+          <w:highlight w:val="yellow"/>
           <w:lang w:eastAsia="es-AR"/>
         </w:rPr>
         <w:t>desvío de lo estimado y lo real</w:t>
@@ -251,6 +269,7 @@
         <w:rPr>
           <w:rFonts w:ascii="Arial" w:eastAsia="Times New Roman" w:hAnsi="Arial" w:cs="Arial"/>
           <w:color w:val="000000"/>
+          <w:highlight w:val="yellow"/>
           <w:lang w:eastAsia="es-AR"/>
         </w:rPr>
         <w:t>.</w:t>
@@ -2182,6 +2201,7 @@
           <w:numId w:val="2"/>
         </w:numPr>
         <w:spacing w:after="0" w:line="240" w:lineRule="auto"/>
+        <w:ind w:left="1416" w:hanging="1056"/>
         <w:rPr>
           <w:rFonts w:ascii="Times New Roman" w:eastAsia="Times New Roman" w:hAnsi="Times New Roman" w:cs="Times New Roman"/>
           <w:color w:val="000000"/>
@@ -2401,12 +2421,389 @@
     </w:p>
     <w:p>
       <w:pPr>
-        <w:rPr>
+        <w:pStyle w:val="Ttulo2"/>
+        <w:rPr>
+          <w:color w:val="000000"/>
+        </w:rPr>
+      </w:pPr>
+      <w:r>
+        <w:rPr>
+          <w:lang w:eastAsia="es-AR"/>
+        </w:rPr>
+        <w:t>Módulo de Gestión de Información de Alumnos</w:t>
+      </w:r>
+    </w:p>
+    <w:p>
+      <w:pPr>
+        <w:spacing w:after="0" w:line="240" w:lineRule="auto"/>
+        <w:rPr>
+          <w:rFonts w:ascii="Arial" w:eastAsia="Times New Roman" w:hAnsi="Arial" w:cs="Arial"/>
+          <w:color w:val="000000"/>
+          <w:lang w:eastAsia="es-AR"/>
+        </w:rPr>
+      </w:pPr>
+      <w:r>
+        <w:rPr>
+          <w:rFonts w:ascii="Arial" w:eastAsia="Times New Roman" w:hAnsi="Arial" w:cs="Arial"/>
+          <w:color w:val="000000"/>
+          <w:lang w:eastAsia="es-AR"/>
+        </w:rPr>
+        <w:t xml:space="preserve">Consultar historial de alumno </w:t>
+      </w:r>
+    </w:p>
+    <w:p>
+      <w:pPr>
+        <w:pStyle w:val="Prrafodelista"/>
+        <w:numPr>
+          <w:ilvl w:val="0"/>
+          <w:numId w:val="2"/>
+        </w:numPr>
+        <w:spacing w:after="0" w:line="240" w:lineRule="auto"/>
+        <w:rPr>
+          <w:rFonts w:ascii="Arial" w:eastAsia="Times New Roman" w:hAnsi="Arial" w:cs="Arial"/>
+          <w:color w:val="000000"/>
+          <w:lang w:eastAsia="es-AR"/>
+        </w:rPr>
+      </w:pPr>
+      <w:r>
+        <w:rPr>
+          <w:rFonts w:ascii="Arial" w:eastAsia="Times New Roman" w:hAnsi="Arial" w:cs="Arial"/>
+          <w:color w:val="000000"/>
+          <w:lang w:eastAsia="es-AR"/>
+        </w:rPr>
+        <w:t>Consultar historia</w:t>
+      </w:r>
+      <w:r>
+        <w:rPr>
+          <w:rFonts w:ascii="Arial" w:eastAsia="Times New Roman" w:hAnsi="Arial" w:cs="Arial"/>
+          <w:color w:val="000000"/>
+          <w:lang w:eastAsia="es-AR"/>
+        </w:rPr>
+        <w:t xml:space="preserve"> de alumno por materia</w:t>
+      </w:r>
+    </w:p>
+    <w:p>
+      <w:pPr>
+        <w:pStyle w:val="Prrafodelista"/>
+        <w:numPr>
+          <w:ilvl w:val="0"/>
+          <w:numId w:val="2"/>
+        </w:numPr>
+        <w:spacing w:after="0" w:line="240" w:lineRule="auto"/>
+        <w:rPr>
+          <w:rFonts w:ascii="Arial" w:eastAsia="Times New Roman" w:hAnsi="Arial" w:cs="Arial"/>
+          <w:color w:val="000000"/>
+          <w:lang w:eastAsia="es-AR"/>
+        </w:rPr>
+      </w:pPr>
+      <w:r>
+        <w:rPr>
+          <w:rFonts w:ascii="Arial" w:eastAsia="Times New Roman" w:hAnsi="Arial" w:cs="Arial"/>
+          <w:color w:val="000000"/>
+          <w:lang w:eastAsia="es-AR"/>
+        </w:rPr>
+        <w:t>Consultar historia de alumno por materia</w:t>
+      </w:r>
+    </w:p>
+    <w:p>
+      <w:pPr>
+        <w:spacing w:after="0" w:line="240" w:lineRule="auto"/>
+        <w:rPr>
+          <w:rFonts w:ascii="Arial" w:eastAsia="Times New Roman" w:hAnsi="Arial" w:cs="Arial"/>
+          <w:color w:val="000000"/>
+          <w:lang w:eastAsia="es-AR"/>
+        </w:rPr>
+      </w:pPr>
+      <w:r>
+        <w:rPr>
+          <w:rFonts w:ascii="Arial" w:eastAsia="Times New Roman" w:hAnsi="Arial" w:cs="Arial"/>
+          <w:color w:val="000000"/>
+          <w:lang w:eastAsia="es-AR"/>
+        </w:rPr>
+        <w:t>Consultar rendimiento académico del año en curso</w:t>
+      </w:r>
+    </w:p>
+    <w:p>
+      <w:pPr>
+        <w:pStyle w:val="Prrafodelista"/>
+        <w:numPr>
+          <w:ilvl w:val="0"/>
+          <w:numId w:val="2"/>
+        </w:numPr>
+        <w:spacing w:after="0" w:line="240" w:lineRule="auto"/>
+        <w:rPr>
+          <w:rFonts w:ascii="Arial" w:eastAsia="Times New Roman" w:hAnsi="Arial" w:cs="Arial"/>
+          <w:color w:val="000000"/>
+          <w:lang w:eastAsia="es-AR"/>
+        </w:rPr>
+      </w:pPr>
+      <w:r>
+        <w:rPr>
+          <w:rFonts w:ascii="Arial" w:eastAsia="Times New Roman" w:hAnsi="Arial" w:cs="Arial"/>
+          <w:color w:val="000000"/>
+          <w:lang w:eastAsia="es-AR"/>
+        </w:rPr>
+        <w:t>Consultar notas del actual año.</w:t>
+      </w:r>
+    </w:p>
+    <w:p>
+      <w:pPr>
+        <w:spacing w:after="0" w:line="240" w:lineRule="auto"/>
+        <w:rPr>
+          <w:rFonts w:ascii="Arial" w:eastAsia="Times New Roman" w:hAnsi="Arial" w:cs="Arial"/>
+          <w:color w:val="000000"/>
           <w:lang w:eastAsia="es-AR"/>
         </w:rPr>
       </w:pPr>
       <w:bookmarkStart w:id="0" w:name="_GoBack"/>
       <w:bookmarkEnd w:id="0"/>
+      <w:r>
+        <w:rPr>
+          <w:rFonts w:ascii="Arial" w:eastAsia="Times New Roman" w:hAnsi="Arial" w:cs="Arial"/>
+          <w:color w:val="000000"/>
+          <w:lang w:eastAsia="es-AR"/>
+        </w:rPr>
+        <w:t>Consultar inasistencias de alumno</w:t>
+      </w:r>
+    </w:p>
+    <w:p>
+      <w:pPr>
+        <w:pStyle w:val="Prrafodelista"/>
+        <w:numPr>
+          <w:ilvl w:val="0"/>
+          <w:numId w:val="2"/>
+        </w:numPr>
+        <w:spacing w:after="0" w:line="240" w:lineRule="auto"/>
+        <w:rPr>
+          <w:color w:val="000000"/>
+          <w:sz w:val="27"/>
+          <w:szCs w:val="27"/>
+        </w:rPr>
+      </w:pPr>
+    </w:p>
+    <w:p>
+      <w:pPr>
+        <w:spacing w:after="0" w:line="240" w:lineRule="auto"/>
+        <w:ind w:left="360"/>
+        <w:rPr>
+          <w:color w:val="000000"/>
+          <w:sz w:val="27"/>
+          <w:szCs w:val="27"/>
+        </w:rPr>
+      </w:pPr>
+      <w:r>
+        <w:rPr>
+          <w:rFonts w:ascii="Arial" w:eastAsia="Times New Roman" w:hAnsi="Arial" w:cs="Arial"/>
+          <w:color w:val="000000"/>
+          <w:lang w:eastAsia="es-AR"/>
+        </w:rPr>
+        <w:t>Consultar sanciones de alumno</w:t>
+      </w:r>
+      <w:r>
+        <w:rPr>
+          <w:rFonts w:ascii="Arial" w:eastAsia="Times New Roman" w:hAnsi="Arial" w:cs="Arial"/>
+          <w:color w:val="000000"/>
+          <w:lang w:eastAsia="es-AR"/>
+        </w:rPr>
+        <w:br/>
+        <w:t>Consultar calificaciones</w:t>
+      </w:r>
+      <w:r>
+        <w:rPr>
+          <w:rFonts w:ascii="Arial" w:hAnsi="Arial" w:cs="Arial"/>
+          <w:color w:val="000000"/>
+        </w:rPr>
+        <w:t xml:space="preserve"> de alumno</w:t>
+      </w:r>
+    </w:p>
+    <w:p>
+      <w:pPr>
+        <w:pStyle w:val="Ttulo3"/>
+        <w:rPr>
+          <w:rFonts w:ascii="Arial" w:eastAsia="Times New Roman" w:hAnsi="Arial" w:cs="Arial"/>
+          <w:b w:val="0"/>
+          <w:bCs w:val="0"/>
+          <w:color w:val="000000"/>
+          <w:lang w:eastAsia="es-AR"/>
+        </w:rPr>
+      </w:pPr>
+      <w:r>
+        <w:rPr>
+          <w:rFonts w:ascii="Arial" w:eastAsia="Times New Roman" w:hAnsi="Arial" w:cs="Arial"/>
+          <w:b w:val="0"/>
+          <w:bCs w:val="0"/>
+          <w:color w:val="000000"/>
+          <w:lang w:eastAsia="es-AR"/>
+        </w:rPr>
+        <w:t>Módulo Web</w:t>
+      </w:r>
+    </w:p>
+    <w:p>
+      <w:pPr>
+        <w:rPr>
+          <w:rFonts w:ascii="Arial" w:eastAsia="Times New Roman" w:hAnsi="Arial" w:cs="Arial"/>
+          <w:color w:val="000000"/>
+          <w:lang w:eastAsia="es-AR"/>
+        </w:rPr>
+      </w:pPr>
+      <w:r>
+        <w:rPr>
+          <w:rFonts w:ascii="Arial" w:eastAsia="Times New Roman" w:hAnsi="Arial" w:cs="Arial"/>
+          <w:color w:val="000000"/>
+          <w:lang w:eastAsia="es-AR"/>
+        </w:rPr>
+        <w:t>Registrar novedades institucionales</w:t>
+      </w:r>
+      <w:r>
+        <w:rPr>
+          <w:rFonts w:ascii="Arial" w:eastAsia="Times New Roman" w:hAnsi="Arial" w:cs="Arial"/>
+          <w:color w:val="000000"/>
+          <w:lang w:eastAsia="es-AR"/>
+        </w:rPr>
+        <w:br/>
+        <w:t>Actualizar novedades institucionales</w:t>
+      </w:r>
+      <w:r>
+        <w:rPr>
+          <w:rFonts w:ascii="Arial" w:eastAsia="Times New Roman" w:hAnsi="Arial" w:cs="Arial"/>
+          <w:color w:val="000000"/>
+          <w:lang w:eastAsia="es-AR"/>
+        </w:rPr>
+        <w:br/>
+        <w:t xml:space="preserve">Permitir el </w:t>
+      </w:r>
+      <w:proofErr w:type="spellStart"/>
+      <w:r>
+        <w:rPr>
+          <w:rFonts w:ascii="Arial" w:eastAsia="Times New Roman" w:hAnsi="Arial" w:cs="Arial"/>
+          <w:color w:val="000000"/>
+          <w:lang w:eastAsia="es-AR"/>
+        </w:rPr>
+        <w:t>logueo</w:t>
+      </w:r>
+      <w:proofErr w:type="spellEnd"/>
+      <w:r>
+        <w:rPr>
+          <w:rFonts w:ascii="Arial" w:eastAsia="Times New Roman" w:hAnsi="Arial" w:cs="Arial"/>
+          <w:color w:val="000000"/>
+          <w:lang w:eastAsia="es-AR"/>
+        </w:rPr>
+        <w:t xml:space="preserve"> del usuario al sistema.</w:t>
+      </w:r>
+    </w:p>
+    <w:p>
+      <w:pPr>
+        <w:pStyle w:val="Ttulo3"/>
+        <w:rPr>
+          <w:rFonts w:ascii="Arial" w:eastAsia="Times New Roman" w:hAnsi="Arial" w:cs="Arial"/>
+          <w:b w:val="0"/>
+          <w:bCs w:val="0"/>
+          <w:color w:val="000000"/>
+          <w:lang w:eastAsia="es-AR"/>
+        </w:rPr>
+      </w:pPr>
+      <w:r>
+        <w:rPr>
+          <w:rFonts w:ascii="Arial" w:eastAsia="Times New Roman" w:hAnsi="Arial" w:cs="Arial"/>
+          <w:b w:val="0"/>
+          <w:bCs w:val="0"/>
+          <w:color w:val="000000"/>
+          <w:lang w:eastAsia="es-AR"/>
+        </w:rPr>
+        <w:t>Módulo Novedades Áulicas</w:t>
+      </w:r>
+    </w:p>
+    <w:p>
+      <w:pPr>
+        <w:rPr>
+          <w:rFonts w:ascii="Arial" w:eastAsia="Times New Roman" w:hAnsi="Arial" w:cs="Arial"/>
+          <w:color w:val="000000"/>
+          <w:lang w:eastAsia="es-AR"/>
+        </w:rPr>
+      </w:pPr>
+      <w:r>
+        <w:rPr>
+          <w:rFonts w:ascii="Arial" w:eastAsia="Times New Roman" w:hAnsi="Arial" w:cs="Arial"/>
+          <w:color w:val="000000"/>
+          <w:lang w:eastAsia="es-AR"/>
+        </w:rPr>
+        <w:t>Registrar novedades en aula</w:t>
+      </w:r>
+      <w:r>
+        <w:rPr>
+          <w:rFonts w:ascii="Arial" w:eastAsia="Times New Roman" w:hAnsi="Arial" w:cs="Arial"/>
+          <w:color w:val="000000"/>
+          <w:lang w:eastAsia="es-AR"/>
+        </w:rPr>
+        <w:br/>
+        <w:t>Consultar novedades en aula</w:t>
+      </w:r>
+    </w:p>
+    <w:p>
+      <w:pPr>
+        <w:pStyle w:val="Ttulo3"/>
+        <w:rPr>
+          <w:rFonts w:ascii="Arial" w:eastAsia="Times New Roman" w:hAnsi="Arial" w:cs="Arial"/>
+          <w:b w:val="0"/>
+          <w:bCs w:val="0"/>
+          <w:color w:val="000000"/>
+          <w:lang w:eastAsia="es-AR"/>
+        </w:rPr>
+      </w:pPr>
+      <w:r>
+        <w:rPr>
+          <w:rFonts w:ascii="Arial" w:eastAsia="Times New Roman" w:hAnsi="Arial" w:cs="Arial"/>
+          <w:b w:val="0"/>
+          <w:bCs w:val="0"/>
+          <w:color w:val="000000"/>
+          <w:lang w:eastAsia="es-AR"/>
+        </w:rPr>
+        <w:t>Módulo Encuestas</w:t>
+      </w:r>
+    </w:p>
+    <w:p>
+      <w:pPr>
+        <w:rPr>
+          <w:rFonts w:ascii="Arial" w:eastAsia="Times New Roman" w:hAnsi="Arial" w:cs="Arial"/>
+          <w:color w:val="000000"/>
+          <w:lang w:eastAsia="es-AR"/>
+        </w:rPr>
+      </w:pPr>
+      <w:r>
+        <w:rPr>
+          <w:rFonts w:ascii="Arial" w:eastAsia="Times New Roman" w:hAnsi="Arial" w:cs="Arial"/>
+          <w:color w:val="000000"/>
+          <w:lang w:eastAsia="es-AR"/>
+        </w:rPr>
+        <w:t>Crear encuestas parametrizables de alumnos hacia docentes</w:t>
+      </w:r>
+      <w:r>
+        <w:rPr>
+          <w:rFonts w:ascii="Arial" w:eastAsia="Times New Roman" w:hAnsi="Arial" w:cs="Arial"/>
+          <w:color w:val="000000"/>
+          <w:lang w:eastAsia="es-AR"/>
+        </w:rPr>
+        <w:br/>
+        <w:t>Crear encuestas parametrizables de padres hacia la institución</w:t>
+      </w:r>
+      <w:r>
+        <w:rPr>
+          <w:rFonts w:ascii="Arial" w:eastAsia="Times New Roman" w:hAnsi="Arial" w:cs="Arial"/>
+          <w:color w:val="000000"/>
+          <w:lang w:eastAsia="es-AR"/>
+        </w:rPr>
+        <w:br/>
+        <w:t>Registrar escala de evaluación</w:t>
+      </w:r>
+    </w:p>
+    <w:p>
+      <w:pPr>
+        <w:rPr>
+          <w:rFonts w:ascii="Arial" w:eastAsia="Times New Roman" w:hAnsi="Arial" w:cs="Arial"/>
+          <w:color w:val="000000"/>
+          <w:lang w:eastAsia="es-AR"/>
+        </w:rPr>
+      </w:pPr>
     </w:p>
     <w:sectPr>
       <w:pgSz w:w="12240" w:h="15840"/>
@@ -3976,6 +4373,92 @@
     </w:lvl>
   </w:abstractNum>
   <w:abstractNum w:abstractNumId="14">
+    <w:nsid w:val="45EB0C5B"/>
+    <w:multiLevelType w:val="hybridMultilevel"/>
+    <w:tmpl w:val="50DC789A"/>
+    <w:lvl w:ilvl="0" w:tplc="2C0A000F">
+      <w:start w:val="1"/>
+      <w:numFmt w:val="decimal"/>
+      <w:lvlText w:val="%1."/>
+      <w:lvlJc w:val="left"/>
+      <w:pPr>
+        <w:ind w:left="1428" w:hanging="360"/>
+      </w:pPr>
+    </w:lvl>
+    <w:lvl w:ilvl="1" w:tplc="2C0A0019" w:tentative="1">
+      <w:start w:val="1"/>
+      <w:numFmt w:val="lowerLetter"/>
+      <w:lvlText w:val="%2."/>
+      <w:lvlJc w:val="left"/>
+      <w:pPr>
+        <w:ind w:left="2148" w:hanging="360"/>
+      </w:pPr>
+    </w:lvl>
+    <w:lvl w:ilvl="2" w:tplc="2C0A001B" w:tentative="1">
+      <w:start w:val="1"/>
+      <w:numFmt w:val="lowerRoman"/>
+      <w:lvlText w:val="%3."/>
+      <w:lvlJc w:val="right"/>
+      <w:pPr>
+        <w:ind w:left="2868" w:hanging="180"/>
+      </w:pPr>
+    </w:lvl>
+    <w:lvl w:ilvl="3" w:tplc="2C0A000F" w:tentative="1">
+      <w:start w:val="1"/>
+      <w:numFmt w:val="decimal"/>
+      <w:lvlText w:val="%4."/>
+      <w:lvlJc w:val="left"/>
+      <w:pPr>
+        <w:ind w:left="3588" w:hanging="360"/>
+      </w:pPr>
+    </w:lvl>
+    <w:lvl w:ilvl="4" w:tplc="2C0A0019" w:tentative="1">
+      <w:start w:val="1"/>
+      <w:numFmt w:val="lowerLetter"/>
+      <w:lvlText w:val="%5."/>
+      <w:lvlJc w:val="left"/>
+      <w:pPr>
+        <w:ind w:left="4308" w:hanging="360"/>
+      </w:pPr>
+    </w:lvl>
+    <w:lvl w:ilvl="5" w:tplc="2C0A001B" w:tentative="1">
+      <w:start w:val="1"/>
+      <w:numFmt w:val="lowerRoman"/>
+      <w:lvlText w:val="%6."/>
+      <w:lvlJc w:val="right"/>
+      <w:pPr>
+        <w:ind w:left="5028" w:hanging="180"/>
+      </w:pPr>
+    </w:lvl>
+    <w:lvl w:ilvl="6" w:tplc="2C0A000F" w:tentative="1">
+      <w:start w:val="1"/>
+      <w:numFmt w:val="decimal"/>
+      <w:lvlText w:val="%7."/>
+      <w:lvlJc w:val="left"/>
+      <w:pPr>
+        <w:ind w:left="5748" w:hanging="360"/>
+      </w:pPr>
+    </w:lvl>
+    <w:lvl w:ilvl="7" w:tplc="2C0A0019" w:tentative="1">
+      <w:start w:val="1"/>
+      <w:numFmt w:val="lowerLetter"/>
+      <w:lvlText w:val="%8."/>
+      <w:lvlJc w:val="left"/>
+      <w:pPr>
+        <w:ind w:left="6468" w:hanging="360"/>
+      </w:pPr>
+    </w:lvl>
+    <w:lvl w:ilvl="8" w:tplc="2C0A001B" w:tentative="1">
+      <w:start w:val="1"/>
+      <w:numFmt w:val="lowerRoman"/>
+      <w:lvlText w:val="%9."/>
+      <w:lvlJc w:val="right"/>
+      <w:pPr>
+        <w:ind w:left="7188" w:hanging="180"/>
+      </w:pPr>
+    </w:lvl>
+  </w:abstractNum>
+  <w:abstractNum w:abstractNumId="15">
     <w:nsid w:val="4C814048"/>
     <w:multiLevelType w:val="multilevel"/>
     <w:tmpl w:val="B858A872"/>
@@ -4088,7 +4571,7 @@
       </w:pPr>
     </w:lvl>
   </w:abstractNum>
-  <w:abstractNum w:abstractNumId="15">
+  <w:abstractNum w:abstractNumId="16">
     <w:nsid w:val="50760F11"/>
     <w:multiLevelType w:val="multilevel"/>
     <w:tmpl w:val="D01418B0"/>
@@ -4201,7 +4684,7 @@
       </w:pPr>
     </w:lvl>
   </w:abstractNum>
-  <w:abstractNum w:abstractNumId="16">
+  <w:abstractNum w:abstractNumId="17">
     <w:nsid w:val="50CB460E"/>
     <w:multiLevelType w:val="multilevel"/>
     <w:tmpl w:val="B858A872"/>
@@ -4314,7 +4797,7 @@
       </w:pPr>
     </w:lvl>
   </w:abstractNum>
-  <w:abstractNum w:abstractNumId="17">
+  <w:abstractNum w:abstractNumId="18">
     <w:nsid w:val="53CE455B"/>
     <w:multiLevelType w:val="multilevel"/>
     <w:tmpl w:val="DCC065E4"/>
@@ -4454,7 +4937,7 @@
       </w:rPr>
     </w:lvl>
   </w:abstractNum>
-  <w:abstractNum w:abstractNumId="18">
+  <w:abstractNum w:abstractNumId="19">
     <w:nsid w:val="55920AB3"/>
     <w:multiLevelType w:val="multilevel"/>
     <w:tmpl w:val="D01418B0"/>
@@ -4567,7 +5050,7 @@
       </w:pPr>
     </w:lvl>
   </w:abstractNum>
-  <w:abstractNum w:abstractNumId="19">
+  <w:abstractNum w:abstractNumId="20">
     <w:nsid w:val="583E1276"/>
     <w:multiLevelType w:val="multilevel"/>
     <w:tmpl w:val="E438E922"/>
@@ -4680,7 +5163,7 @@
       </w:pPr>
     </w:lvl>
   </w:abstractNum>
-  <w:abstractNum w:abstractNumId="20">
+  <w:abstractNum w:abstractNumId="21">
     <w:nsid w:val="5E3A12E3"/>
     <w:multiLevelType w:val="multilevel"/>
     <w:tmpl w:val="B858A872"/>
@@ -4793,7 +5276,7 @@
       </w:pPr>
     </w:lvl>
   </w:abstractNum>
-  <w:abstractNum w:abstractNumId="21">
+  <w:abstractNum w:abstractNumId="22">
     <w:nsid w:val="5E3B4253"/>
     <w:multiLevelType w:val="multilevel"/>
     <w:tmpl w:val="6AAA71AC"/>
@@ -4906,7 +5389,7 @@
       </w:pPr>
     </w:lvl>
   </w:abstractNum>
-  <w:abstractNum w:abstractNumId="22">
+  <w:abstractNum w:abstractNumId="23">
     <w:nsid w:val="66C55A7B"/>
     <w:multiLevelType w:val="multilevel"/>
     <w:tmpl w:val="E438E922"/>
@@ -5019,7 +5502,7 @@
       </w:pPr>
     </w:lvl>
   </w:abstractNum>
-  <w:abstractNum w:abstractNumId="23">
+  <w:abstractNum w:abstractNumId="24">
     <w:nsid w:val="67F73AE5"/>
     <w:multiLevelType w:val="multilevel"/>
     <w:tmpl w:val="379002BC"/>
@@ -5159,7 +5642,7 @@
       </w:rPr>
     </w:lvl>
   </w:abstractNum>
-  <w:abstractNum w:abstractNumId="24">
+  <w:abstractNum w:abstractNumId="25">
     <w:nsid w:val="6E766577"/>
     <w:multiLevelType w:val="multilevel"/>
     <w:tmpl w:val="C22EE93E"/>
@@ -5272,7 +5755,7 @@
       </w:pPr>
     </w:lvl>
   </w:abstractNum>
-  <w:abstractNum w:abstractNumId="25">
+  <w:abstractNum w:abstractNumId="26">
     <w:nsid w:val="6EDE1CAA"/>
     <w:multiLevelType w:val="multilevel"/>
     <w:tmpl w:val="379002BC"/>
@@ -5412,7 +5895,7 @@
       </w:rPr>
     </w:lvl>
   </w:abstractNum>
-  <w:abstractNum w:abstractNumId="26">
+  <w:abstractNum w:abstractNumId="27">
     <w:nsid w:val="7C790235"/>
     <w:multiLevelType w:val="hybridMultilevel"/>
     <w:tmpl w:val="90822DFE"/>
@@ -5499,7 +5982,7 @@
     </w:lvl>
   </w:abstractNum>
   <w:num w:numId="1">
-    <w:abstractNumId w:val="24"/>
+    <w:abstractNumId w:val="25"/>
   </w:num>
   <w:num w:numId="2">
     <w:abstractNumId w:val="13"/>
@@ -5508,13 +5991,13 @@
     <w:abstractNumId w:val="4"/>
   </w:num>
   <w:num w:numId="4">
-    <w:abstractNumId w:val="17"/>
+    <w:abstractNumId w:val="18"/>
   </w:num>
   <w:num w:numId="5">
-    <w:abstractNumId w:val="26"/>
+    <w:abstractNumId w:val="27"/>
   </w:num>
   <w:num w:numId="6">
-    <w:abstractNumId w:val="21"/>
+    <w:abstractNumId w:val="22"/>
   </w:num>
   <w:num w:numId="7">
     <w:abstractNumId w:val="6"/>
@@ -5526,25 +6009,25 @@
     <w:abstractNumId w:val="2"/>
   </w:num>
   <w:num w:numId="10">
-    <w:abstractNumId w:val="22"/>
+    <w:abstractNumId w:val="23"/>
   </w:num>
   <w:num w:numId="11">
-    <w:abstractNumId w:val="19"/>
+    <w:abstractNumId w:val="20"/>
   </w:num>
   <w:num w:numId="12">
-    <w:abstractNumId w:val="16"/>
+    <w:abstractNumId w:val="17"/>
   </w:num>
   <w:num w:numId="13">
-    <w:abstractNumId w:val="14"/>
+    <w:abstractNumId w:val="15"/>
   </w:num>
   <w:num w:numId="14">
-    <w:abstractNumId w:val="20"/>
+    <w:abstractNumId w:val="21"/>
   </w:num>
   <w:num w:numId="15">
     <w:abstractNumId w:val="8"/>
   </w:num>
   <w:num w:numId="16">
-    <w:abstractNumId w:val="18"/>
+    <w:abstractNumId w:val="19"/>
   </w:num>
   <w:num w:numId="17">
     <w:abstractNumId w:val="11"/>
@@ -5556,7 +6039,7 @@
     <w:abstractNumId w:val="5"/>
   </w:num>
   <w:num w:numId="20">
-    <w:abstractNumId w:val="15"/>
+    <w:abstractNumId w:val="16"/>
   </w:num>
   <w:num w:numId="21">
     <w:abstractNumId w:val="9"/>
@@ -5565,7 +6048,7 @@
     <w:abstractNumId w:val="3"/>
   </w:num>
   <w:num w:numId="23">
-    <w:abstractNumId w:val="23"/>
+    <w:abstractNumId w:val="24"/>
   </w:num>
   <w:num w:numId="24">
     <w:abstractNumId w:val="0"/>
@@ -5574,10 +6057,13 @@
     <w:abstractNumId w:val="7"/>
   </w:num>
   <w:num w:numId="26">
-    <w:abstractNumId w:val="25"/>
+    <w:abstractNumId w:val="26"/>
   </w:num>
   <w:num w:numId="27">
     <w:abstractNumId w:val="10"/>
+  </w:num>
+  <w:num w:numId="28">
+    <w:abstractNumId w:val="14"/>
   </w:num>
 </w:numbering>
 </file>
@@ -5789,6 +6275,29 @@
       <w:szCs w:val="26"/>
     </w:rPr>
   </w:style>
+  <w:style w:type="paragraph" w:styleId="Ttulo3">
+    <w:name w:val="heading 3"/>
+    <w:basedOn w:val="Normal"/>
+    <w:next w:val="Normal"/>
+    <w:link w:val="Ttulo3Car"/>
+    <w:uiPriority w:val="9"/>
+    <w:semiHidden/>
+    <w:unhideWhenUsed/>
+    <w:qFormat/>
+    <w:rsid w:val="00C57698"/>
+    <w:pPr>
+      <w:keepNext/>
+      <w:keepLines/>
+      <w:spacing w:before="200" w:after="0"/>
+      <w:outlineLvl w:val="2"/>
+    </w:pPr>
+    <w:rPr>
+      <w:rFonts w:asciiTheme="majorHAnsi" w:eastAsiaTheme="majorEastAsia" w:hAnsiTheme="majorHAnsi" w:cstheme="majorBidi"/>
+      <w:b/>
+      <w:bCs/>
+      <w:color w:val="4F81BD" w:themeColor="accent1"/>
+    </w:rPr>
+  </w:style>
   <w:style w:type="character" w:default="1" w:styleId="Fuentedeprrafopredeter">
     <w:name w:val="Default Paragraph Font"/>
     <w:uiPriority w:val="1"/>
@@ -5856,6 +6365,20 @@
       <w:ind w:left="720"/>
       <w:contextualSpacing/>
     </w:pPr>
+  </w:style>
+  <w:style w:type="character" w:customStyle="1" w:styleId="Ttulo3Car">
+    <w:name w:val="Título 3 Car"/>
+    <w:basedOn w:val="Fuentedeprrafopredeter"/>
+    <w:link w:val="Ttulo3"/>
+    <w:uiPriority w:val="9"/>
+    <w:semiHidden/>
+    <w:rsid w:val="00C57698"/>
+    <w:rPr>
+      <w:rFonts w:asciiTheme="majorHAnsi" w:eastAsiaTheme="majorEastAsia" w:hAnsiTheme="majorHAnsi" w:cstheme="majorBidi"/>
+      <w:b/>
+      <w:bCs/>
+      <w:color w:val="4F81BD" w:themeColor="accent1"/>
+    </w:rPr>
   </w:style>
 </w:styles>
 </file>
@@ -6067,6 +6590,29 @@
       <w:szCs w:val="26"/>
     </w:rPr>
   </w:style>
+  <w:style w:type="paragraph" w:styleId="Ttulo3">
+    <w:name w:val="heading 3"/>
+    <w:basedOn w:val="Normal"/>
+    <w:next w:val="Normal"/>
+    <w:link w:val="Ttulo3Car"/>
+    <w:uiPriority w:val="9"/>
+    <w:semiHidden/>
+    <w:unhideWhenUsed/>
+    <w:qFormat/>
+    <w:rsid w:val="00C57698"/>
+    <w:pPr>
+      <w:keepNext/>
+      <w:keepLines/>
+      <w:spacing w:before="200" w:after="0"/>
+      <w:outlineLvl w:val="2"/>
+    </w:pPr>
+    <w:rPr>
+      <w:rFonts w:asciiTheme="majorHAnsi" w:eastAsiaTheme="majorEastAsia" w:hAnsiTheme="majorHAnsi" w:cstheme="majorBidi"/>
+      <w:b/>
+      <w:bCs/>
+      <w:color w:val="4F81BD" w:themeColor="accent1"/>
+    </w:rPr>
+  </w:style>
   <w:style w:type="character" w:default="1" w:styleId="Fuentedeprrafopredeter">
     <w:name w:val="Default Paragraph Font"/>
     <w:uiPriority w:val="1"/>
@@ -6134,6 +6680,20 @@
       <w:ind w:left="720"/>
       <w:contextualSpacing/>
     </w:pPr>
+  </w:style>
+  <w:style w:type="character" w:customStyle="1" w:styleId="Ttulo3Car">
+    <w:name w:val="Título 3 Car"/>
+    <w:basedOn w:val="Fuentedeprrafopredeter"/>
+    <w:link w:val="Ttulo3"/>
+    <w:uiPriority w:val="9"/>
+    <w:semiHidden/>
+    <w:rsid w:val="00C57698"/>
+    <w:rPr>
+      <w:rFonts w:asciiTheme="majorHAnsi" w:eastAsiaTheme="majorEastAsia" w:hAnsiTheme="majorHAnsi" w:cstheme="majorBidi"/>
+      <w:b/>
+      <w:bCs/>
+      <w:color w:val="4F81BD" w:themeColor="accent1"/>
+    </w:rPr>
   </w:style>
 </w:styles>
 </file>

</xml_diff>